<commit_message>
Abandoned Weibull and incorporated Rico's modeling code.
</commit_message>
<xml_diff>
--- a/2015-04-09_DSG_SimpleSavannaModel.docx
+++ b/2015-04-09_DSG_SimpleSavannaModel.docx
@@ -15,129 +15,216 @@
         <w:pStyle w:val="Heading2"/>
       </w:pPr>
       <w:r>
-        <w:t>Model Description</w:t>
+        <w:t xml:space="preserve">Study </w:t>
+      </w:r>
+      <w:commentRangeStart w:id="0"/>
+      <w:r>
+        <w:t>System</w:t>
+      </w:r>
+      <w:commentRangeEnd w:id="0"/>
+      <w:r>
+        <w:rPr>
+          <w:rStyle w:val="CommentReference"/>
+          <w:rFonts w:eastAsiaTheme="minorEastAsia" w:cstheme="minorBidi"/>
+          <w:i w:val="0"/>
+          <w:iCs w:val="0"/>
+          <w:color w:val="auto"/>
+        </w:rPr>
+        <w:commentReference w:id="0"/>
       </w:r>
     </w:p>
     <w:p>
-      <w:r>
-        <w:t>The</w:t>
-      </w:r>
-      <w:r>
-        <w:t xml:space="preserve"> model simulates a cohort of trees for a given mean annual rainfall</w:t>
-      </w:r>
-      <w:r>
-        <w:t xml:space="preserve"> (MAR)</w:t>
-      </w:r>
-      <w:r>
-        <w:t xml:space="preserve">. </w:t>
-      </w:r>
-      <w:r>
-        <w:t>The</w:t>
-      </w:r>
-      <w:r>
-        <w:t xml:space="preserve"> trees grow annually </w:t>
-      </w:r>
-      <w:r>
-        <w:t xml:space="preserve">as a function of </w:t>
-      </w:r>
-      <w:r>
-        <w:t>MAR (</w:t>
-      </w:r>
-      <w:r>
-        <w:t>{Higgins</w:t>
-      </w:r>
-      <w:proofErr w:type="gramStart"/>
-      <w:r>
-        <w:t>:2000up</w:t>
-      </w:r>
-      <w:proofErr w:type="gramEnd"/>
-      <w:r>
-        <w:t xml:space="preserve">, </w:t>
+      <w:pPr>
+        <w:rPr>
+          <w:lang w:bidi="en-US"/>
+        </w:rPr>
+      </w:pPr>
+      <w:r>
+        <w:rPr>
+          <w:lang w:bidi="en-US"/>
+        </w:rPr>
+        <w:t>Kruger National Park serves as an ideal study system for questions of savanna fire ecology. Kruger NP is located in eastern South Africa, sharing its eastern borders with Mozambique and northern border with Zimbabwe. The park is over 2 million ha, and spans 350 km from north to south. A north-south rainfall gradient spans the park, peaking at 950 mm yr</w:t>
+      </w:r>
+      <w:r>
+        <w:rPr>
+          <w:vertAlign w:val="superscript"/>
+          <w:lang w:bidi="en-US"/>
+        </w:rPr>
+        <w:t>-1</w:t>
+      </w:r>
+      <w:r>
+        <w:rPr>
+          <w:lang w:bidi="en-US"/>
+        </w:rPr>
+        <w:t xml:space="preserve"> in the southwest and &lt;400 mm yr</w:t>
+      </w:r>
+      <w:r>
+        <w:rPr>
+          <w:vertAlign w:val="superscript"/>
+          <w:lang w:bidi="en-US"/>
+        </w:rPr>
+        <w:t>-1</w:t>
+      </w:r>
+      <w:r>
+        <w:rPr>
+          <w:lang w:bidi="en-US"/>
+        </w:rPr>
+        <w:t xml:space="preserve"> at </w:t>
       </w:r>
       <w:proofErr w:type="spellStart"/>
       <w:r>
-        <w:t>Shackleton:ua</w:t>
+        <w:rPr>
+          <w:lang w:bidi="en-US"/>
+        </w:rPr>
+        <w:t>Pafuri</w:t>
       </w:r>
       <w:proofErr w:type="spellEnd"/>
       <w:r>
-        <w:t>}</w:t>
-      </w:r>
-      <w:r>
-        <w:t>)</w:t>
-      </w:r>
-      <w:r>
-        <w:t xml:space="preserve">. This rainfall is sampled from a range </w:t>
-      </w:r>
-      <w:r>
-        <w:t>within the</w:t>
-      </w:r>
-      <w:r>
-        <w:t xml:space="preserve"> 95% confidence interval of the modeled bivariate relationship between mean fire return interval and </w:t>
-      </w:r>
-      <w:r>
-        <w:t>MAR</w:t>
-      </w:r>
-      <w:r>
-        <w:t xml:space="preserve"> at Kruger National </w:t>
-      </w:r>
-      <w:proofErr w:type="gramStart"/>
-      <w:r>
-        <w:t>Park</w:t>
-      </w:r>
-      <w:r>
-        <w:t xml:space="preserve"> </w:t>
-      </w:r>
-      <w:r>
-        <w:t>.</w:t>
-      </w:r>
-      <w:proofErr w:type="gramEnd"/>
-      <w:r>
-        <w:t xml:space="preserve"> Each year, the </w:t>
-      </w:r>
-      <w:r>
-        <w:t xml:space="preserve">occurrence of a fire is calculated by sampling from a binomial distribution with a probability equal to the </w:t>
-      </w:r>
-      <w:r>
-        <w:t>inverse of the sampled mean fire return interval (i.e., the fire frequency (fires yr-1))</w:t>
-      </w:r>
-      <w:r>
+        <w:rPr>
+          <w:lang w:bidi="en-US"/>
+        </w:rPr>
+        <w:t xml:space="preserve"> in the northeast</w:t>
+      </w:r>
+      <w:r>
+        <w:rPr>
+          <w:lang w:bidi="en-US"/>
+        </w:rPr>
+        <w:fldChar w:fldCharType="begin"/>
+      </w:r>
+      <w:r>
+        <w:rPr>
+          <w:lang w:bidi="en-US"/>
+        </w:rPr>
+        <w:instrText xml:space="preserve"> ADDIN PAPERS2_CITATIONS &lt;citation&gt;&lt;uuid&gt;DB7D524C-1A02-4025-BA29-80C4EC167A86&lt;/uuid&gt;&lt;priority&gt;0&lt;/priority&gt;&lt;publications&gt;&lt;publication&gt;&lt;publication_date&gt;99200300001200000000200000&lt;/publication_date&gt;&lt;startpage&gt;3&lt;/startpage&gt;&lt;endpage&gt;21&lt;/endpage&gt;&lt;title&gt;The Kruger National Park: a century of management and research&lt;/title&gt;&lt;uuid&gt;02773660-A29D-47F8-979A-CDAC880ED38B&lt;/uuid&gt;&lt;subtype&gt;-1000&lt;/subtype&gt;&lt;publisher&gt;Island Press&lt;/publisher&gt;&lt;type&gt;-1000&lt;/type&gt;&lt;place&gt;Washington, D.C., USA&lt;/place&gt;&lt;citekey&gt;Mabunda:2003vc&lt;/citekey&gt;&lt;url&gt;http://books.google.com/books/about/The_Kruger_Experience.html?id=g2A2KMVolVIC&lt;/url&gt;&lt;bundle&gt;&lt;publication&gt;&lt;publication_date&gt;99200300001200000000200000&lt;/publication_date&gt;&lt;title&gt;The Kruger Experience: Ecology And Management Of Savanna Heterogeneity&lt;/title&gt;&lt;uuid&gt;3E255029-A8C6-4831-8090-5D826E7A1580&lt;/uuid&gt;&lt;subtype&gt;0&lt;/subtype&gt;&lt;publisher&gt;Island Press&lt;/publisher&gt;&lt;type&gt;0&lt;/type&gt;&lt;citekey&gt;biggs2003kruger&lt;/citekey&gt;&lt;url&gt;http://books.google.com/books?id=pLdmZ9kObKoC&lt;/url&gt;&lt;authors&gt;&lt;author&gt;&lt;firstName&gt;R&lt;/firstName&gt;&lt;lastName&gt;Biggs&lt;/lastName&gt;&lt;/author&gt;&lt;author&gt;&lt;firstName&gt;A&lt;/firstName&gt;&lt;middleNames&gt;R E&lt;/middleNames&gt;&lt;lastName&gt;Sinclair&lt;/lastName&gt;&lt;/author&gt;&lt;author&gt;&lt;firstName&gt;B&lt;/firstName&gt;&lt;lastName&gt;Walker&lt;/lastName&gt;&lt;/author&gt;&lt;author&gt;&lt;lastName&gt;Toit&lt;/lastName&gt;&lt;firstName&gt;J&lt;/firstName&gt;&lt;middleNames&gt;T&lt;/middleNames&gt;&lt;droppingParticle&gt;du&lt;/droppingParticle&gt;&lt;/author&gt;&lt;author&gt;&lt;firstName&gt;K&lt;/firstName&gt;&lt;middleNames&gt;H&lt;/middleNames&gt;&lt;lastName&gt;Rogers&lt;/lastName&gt;&lt;/author&gt;&lt;/authors&gt;&lt;/publication&gt;&lt;/bundle&gt;&lt;authors&gt;&lt;author&gt;&lt;firstName&gt;D&lt;/firstName&gt;&lt;lastName&gt;Mabunda&lt;/lastName&gt;&lt;/author&gt;&lt;author&gt;&lt;firstName&gt;Danie&lt;/firstName&gt;&lt;middleNames&gt;J&lt;/middleNames&gt;&lt;lastName&gt;Pienaar&lt;/lastName&gt;&lt;/author&gt;&lt;author&gt;&lt;firstName&gt;J&lt;/firstName&gt;&lt;lastName&gt;Verhoef&lt;/lastName&gt;&lt;/author&gt;&lt;/authors&gt;&lt;/publication&gt;&lt;/publications&gt;&lt;cites&gt;&lt;/cites&gt;&lt;/citation&gt;</w:instrText>
+      </w:r>
+      <w:r>
+        <w:rPr>
+          <w:lang w:bidi="en-US"/>
+        </w:rPr>
+        <w:fldChar w:fldCharType="separate"/>
+      </w:r>
+      <w:r>
+        <w:t>{Mabunda:2003vc}</w:t>
+      </w:r>
+      <w:r>
+        <w:fldChar w:fldCharType="end"/>
+      </w:r>
+      <w:r>
+        <w:rPr>
+          <w:lang w:bidi="en-US"/>
+        </w:rPr>
+        <w:t>}. The park’s soils vary in productivity based on their parent material: in the west, low fertility</w:t>
+      </w:r>
+      <w:bookmarkStart w:id="1" w:name="_GoBack"/>
+      <w:bookmarkEnd w:id="1"/>
+      <w:r>
+        <w:rPr>
+          <w:lang w:bidi="en-US"/>
+        </w:rPr>
+        <w:t xml:space="preserve"> granite, and to the east, high fertility basalt</w:t>
+      </w:r>
+      <w:r>
+        <w:rPr>
+          <w:lang w:bidi="en-US"/>
+        </w:rPr>
+        <w:fldChar w:fldCharType="begin"/>
+      </w:r>
+      <w:r>
+        <w:rPr>
+          <w:lang w:bidi="en-US"/>
+        </w:rPr>
+        <w:instrText xml:space="preserve"> ADDIN PAPERS2_CITATIONS &lt;citation&gt;&lt;uuid&gt;9A97EAA2-04B1-4BD6-BA4A-9BDDFE6B7A5A&lt;/uuid&gt;&lt;priority&gt;1&lt;/priority&gt;&lt;publications&gt;&lt;publication&gt;&lt;publication_date&gt;99200300001200000000200000&lt;/publication_date&gt;&lt;startpage&gt;3&lt;/startpage&gt;&lt;endpage&gt;21&lt;/endpage&gt;&lt;title&gt;The Kruger National Park: a century of management and research&lt;/title&gt;&lt;uuid&gt;02773660-A29D-47F8-979A-CDAC880ED38B&lt;/uuid&gt;&lt;subtype&gt;-1000&lt;/subtype&gt;&lt;publisher&gt;Island Press&lt;/publisher&gt;&lt;type&gt;-1000&lt;/type&gt;&lt;place&gt;Washington, D.C., USA&lt;/place&gt;&lt;citekey&gt;Mabunda:2003vc&lt;/citekey&gt;&lt;url&gt;http://books.google.com/books/about/The_Kruger_Experience.html?id=g2A2KMVolVIC&lt;/url&gt;&lt;bundle&gt;&lt;publication&gt;&lt;publication_date&gt;99200300001200000000200000&lt;/publication_date&gt;&lt;title&gt;The Kruger Experience: Ecology And Management Of Savanna Heterogeneity&lt;/title&gt;&lt;uuid&gt;3E255029-A8C6-4831-8090-5D826E7A1580&lt;/uuid&gt;&lt;subtype&gt;0&lt;/subtype&gt;&lt;publisher&gt;Island Press&lt;/publisher&gt;&lt;type&gt;0&lt;/type&gt;&lt;citekey&gt;biggs2003kruger&lt;/citekey&gt;&lt;url&gt;http://books.google.com/books?id=pLdmZ9kObKoC&lt;/url&gt;&lt;authors&gt;&lt;author&gt;&lt;firstName&gt;R&lt;/firstName&gt;&lt;lastName&gt;Biggs&lt;/lastName&gt;&lt;/author&gt;&lt;author&gt;&lt;firstName&gt;A&lt;/firstName&gt;&lt;middleNames&gt;R E&lt;/middleNames&gt;&lt;lastName&gt;Sinclair&lt;/lastName&gt;&lt;/author&gt;&lt;author&gt;&lt;firstName&gt;B&lt;/firstName&gt;&lt;lastName&gt;Walker&lt;/lastName&gt;&lt;/author&gt;&lt;author&gt;&lt;lastName&gt;Toit&lt;/lastName&gt;&lt;firstName&gt;J&lt;/firstName&gt;&lt;middleNames&gt;T&lt;/middleNames&gt;&lt;droppingParticle&gt;du&lt;/droppingParticle&gt;&lt;/author&gt;&lt;author&gt;&lt;firstName&gt;K&lt;/firstName&gt;&lt;middleNames&gt;H&lt;/middleNames&gt;&lt;lastName&gt;Rogers&lt;/lastName&gt;&lt;/author&gt;&lt;/authors&gt;&lt;/publication&gt;&lt;/bundle&gt;&lt;authors&gt;&lt;author&gt;&lt;firstName&gt;D&lt;/firstName&gt;&lt;lastName&gt;Mabunda&lt;/lastName&gt;&lt;/author&gt;&lt;author&gt;&lt;firstName&gt;Danie&lt;/firstName&gt;&lt;middleNames&gt;J&lt;/middleNames&gt;&lt;lastName&gt;Pienaar&lt;/lastName&gt;&lt;/author&gt;&lt;author&gt;&lt;firstName&gt;J&lt;/firstName&gt;&lt;lastName&gt;Verhoef&lt;/lastName&gt;&lt;/author&gt;&lt;/authors&gt;&lt;/publication&gt;&lt;/publications&gt;&lt;cites&gt;&lt;/cites&gt;&lt;/citation&gt;</w:instrText>
+      </w:r>
+      <w:r>
+        <w:rPr>
+          <w:lang w:bidi="en-US"/>
+        </w:rPr>
+        <w:fldChar w:fldCharType="separate"/>
+      </w:r>
+      <w:r>
+        <w:t>{Mabunda:2003vc}</w:t>
+      </w:r>
+      <w:r>
+        <w:fldChar w:fldCharType="end"/>
+      </w:r>
+      <w:r>
+        <w:rPr>
+          <w:lang w:bidi="en-US"/>
+        </w:rPr>
+        <w:t>}.</w:t>
+      </w:r>
+    </w:p>
+    <w:p>
+      <w:pPr>
+        <w:rPr>
+          <w:lang w:bidi="en-US"/>
+        </w:rPr>
+      </w:pPr>
+      <w:r>
+        <w:rPr>
+          <w:lang w:bidi="en-US"/>
+        </w:rPr>
+        <w:t>Fire is common in Kruger NP, and much of it is anthropogenic in origin \cite</w:t>
+      </w:r>
+      <w:r>
+        <w:rPr>
+          <w:lang w:bidi="en-US"/>
+        </w:rPr>
+        <w:fldChar w:fldCharType="begin"/>
+      </w:r>
+      <w:r>
+        <w:rPr>
+          <w:lang w:bidi="en-US"/>
+        </w:rPr>
+        <w:instrText xml:space="preserve"> ADDIN PAPERS2_CITATIONS &lt;citation&gt;&lt;uuid&gt;89E635BE-C8D8-4857-A009-9061544E84B8&lt;/uuid&gt;&lt;priority&gt;0&lt;/priority&gt;&lt;publications&gt;&lt;publication&gt;&lt;volume&gt;96&lt;/volume&gt;&lt;publication_date&gt;99200004011200000000222000&lt;/publication_date&gt;&lt;startpage&gt;167&lt;/startpage&gt;&lt;title&gt;Fire history of the savanna ecosystems in the Kruger National Park, South Africa, between 1941 and 1996&lt;/title&gt;&lt;uuid&gt;D19D207C-DFB3-46C4-8E1B-373DBE0C67AB&lt;/uuid&gt;&lt;subtype&gt;400&lt;/subtype&gt;&lt;publisher&gt;Bureau Scientific Publications&lt;/publisher&gt;&lt;type&gt;400&lt;/type&gt;&lt;endpage&gt;178&lt;/endpage&gt;&lt;url&gt;http://researchspace.csir.co.za/dspace/handle/10204/1890&lt;/url&gt;&lt;bundle&gt;&lt;publication&gt;&lt;title&gt;South African Journal of Science&lt;/title&gt;&lt;type&gt;-100&lt;/type&gt;&lt;subtype&gt;-100&lt;/subtype&gt;&lt;uuid&gt;82E7B5CE-3321-4241-8CD7-DCBF49C486AC&lt;/uuid&gt;&lt;/publication&gt;&lt;/bundle&gt;&lt;authors&gt;&lt;author&gt;&lt;nonDroppingParticle&gt;Van&lt;/nonDroppingParticle&gt;&lt;firstName&gt;BW&lt;/firstName&gt;&lt;lastName&gt;Wilgen&lt;/lastName&gt;&lt;/author&gt;&lt;author&gt;&lt;firstName&gt;R&lt;/firstName&gt;&lt;lastName&gt;Biggs&lt;/lastName&gt;&lt;/author&gt;&lt;author&gt;&lt;firstName&gt;S&lt;/firstName&gt;&lt;middleNames&gt;P&lt;/middleNames&gt;&lt;lastName&gt;O'Regan&lt;/lastName&gt;&lt;/author&gt;&lt;author&gt;&lt;firstName&gt;N&lt;/firstName&gt;&lt;lastName&gt;Mare&lt;/lastName&gt;&lt;/author&gt;&lt;/authors&gt;&lt;/publication&gt;&lt;/publications&gt;&lt;cites&gt;&lt;/cites&gt;&lt;/citation&gt;</w:instrText>
+      </w:r>
+      <w:r>
+        <w:rPr>
+          <w:lang w:bidi="en-US"/>
+        </w:rPr>
+        <w:fldChar w:fldCharType="separate"/>
+      </w:r>
+      <w:r>
+        <w:t>{VanWilgen:2000tc}</w:t>
+      </w:r>
+      <w:r>
+        <w:fldChar w:fldCharType="end"/>
+      </w:r>
+      <w:r>
+        <w:rPr>
+          <w:lang w:bidi="en-US"/>
+        </w:rPr>
+        <w:t xml:space="preserve">. Fires vary in seasonality, intensity, and frequency, and are used by Kruger NP managers to meet specific and general objectives </w:t>
+      </w:r>
+      <w:r>
+        <w:rPr>
+          <w:lang w:bidi="en-US"/>
+        </w:rPr>
+        <w:fldChar w:fldCharType="begin"/>
+      </w:r>
+      <w:r>
+        <w:rPr>
+          <w:lang w:bidi="en-US"/>
+        </w:rPr>
+        <w:instrText xml:space="preserve"> ADDIN PAPERS2_CITATIONS &lt;citation&gt;&lt;uuid&gt;43BBBDF5-D581-4715-B142-5C952A72C0A1&lt;/uuid&gt;&lt;priority&gt;3&lt;/priority&gt;&lt;publications&gt;&lt;publication&gt;&lt;uuid&gt;E19D27D0-889D-4C01-A3DA-90C6372EE3E8&lt;/uuid&gt;&lt;volume&gt;43&lt;/volume&gt;&lt;doi&gt;10.1111/j.1365-2664.2006.01184.x&lt;/doi&gt;&lt;subtitle&gt;Fire intensity in savanna&lt;/subtitle&gt;&lt;startpage&gt;748&lt;/startpage&gt;&lt;publication_date&gt;99200606231200000000222000&lt;/publication_date&gt;&lt;url&gt;http://doi.wiley.com/10.1111/j.1365-2664.2006.01184.x&lt;/url&gt;&lt;citekey&gt;Govender:2006im&lt;/citekey&gt;&lt;type&gt;400&lt;/type&gt;&lt;title&gt;The effect of fire season, fire frequency, rainfall and management on fire intensity in savanna vegetation in South Africa&lt;/title&gt;&lt;number&gt;4&lt;/number&gt;&lt;subtype&gt;400&lt;/subtype&gt;&lt;endpage&gt;758&lt;/endpage&gt;&lt;bundle&gt;&lt;publication&gt;&lt;title&gt;Journal of Applied Ecology&lt;/title&gt;&lt;type&gt;-100&lt;/type&gt;&lt;subtype&gt;-100&lt;/subtype&gt;&lt;uuid&gt;BBB5CC08-BA40-4F4B-951F-4F110D5C2D44&lt;/uuid&gt;&lt;/publication&gt;&lt;/bundle&gt;&lt;authors&gt;&lt;author&gt;&lt;firstName&gt;Navashni&lt;/firstName&gt;&lt;lastName&gt;Govender&lt;/lastName&gt;&lt;/author&gt;&lt;author&gt;&lt;firstName&gt;W&lt;/firstName&gt;&lt;middleNames&gt;S W&lt;/middleNames&gt;&lt;lastName&gt;Trollope&lt;/lastName&gt;&lt;/author&gt;&lt;author&gt;&lt;nonDroppingParticle&gt;Van&lt;/nonDroppingParticle&gt;&lt;firstName&gt;BW&lt;/firstName&gt;&lt;lastName&gt;Wilgen&lt;/lastName&gt;&lt;/author&gt;&lt;/authors&gt;&lt;/publication&gt;&lt;publication&gt;&lt;publication_date&gt;99200312001200000000220000&lt;/publication_date&gt;&lt;number&gt;54&lt;/number&gt;&lt;title&gt;Fire management in the Kruger National Park&lt;/title&gt;&lt;uuid&gt;2AAFD20C-E7CA-4229-ACCD-9BE4F93AFFBB&lt;/uuid&gt;&lt;subtype&gt;400&lt;/subtype&gt;&lt;type&gt;400&lt;/type&gt;&lt;citekey&gt;Govender:2003uo&lt;/citekey&gt;&lt;url&gt;http://ag.arizona.edu/oals/ALN/aln54/govender.html&lt;/url&gt;&lt;bundle&gt;&lt;publication&gt;&lt;title&gt;Aridlands Newsletter&lt;/title&gt;&lt;type&gt;-100&lt;/type&gt;&lt;subtype&gt;-100&lt;/subtype&gt;&lt;uuid&gt;6135407A-46FE-4B4E-AB5E-B726A8400D10&lt;/uuid&gt;&lt;/publication&gt;&lt;/bundle&gt;&lt;authors&gt;&lt;author&gt;&lt;firstName&gt;Navashni&lt;/firstName&gt;&lt;lastName&gt;Govender&lt;/lastName&gt;&lt;/author&gt;&lt;/authors&gt;&lt;/publication&gt;&lt;/publications&gt;&lt;cites&gt;&lt;/cites&gt;&lt;/citation&gt;</w:instrText>
+      </w:r>
+      <w:r>
+        <w:rPr>
+          <w:lang w:bidi="en-US"/>
+        </w:rPr>
+        <w:fldChar w:fldCharType="separate"/>
+      </w:r>
+      <w:r>
+        <w:t>{Govender:2006im, Govender:2003uo}</w:t>
+      </w:r>
+      <w:r>
+        <w:fldChar w:fldCharType="end"/>
+      </w:r>
+      <w:r>
+        <w:rPr>
+          <w:lang w:bidi="en-US"/>
+        </w:rPr>
         <w:t xml:space="preserve">.  </w:t>
-      </w:r>
-      <w:r>
-        <w:t xml:space="preserve">If a fire occurs, the intensity of the fire is calculated as a function of MAR following </w:t>
-      </w:r>
-      <w:proofErr w:type="spellStart"/>
-      <w:r>
-        <w:t>Govender</w:t>
-      </w:r>
-      <w:proofErr w:type="spellEnd"/>
-      <w:r>
-        <w:t xml:space="preserve"> et al. (2006)</w:t>
-      </w:r>
-      <w:r>
-        <w:t xml:space="preserve">. Probability of </w:t>
-      </w:r>
-      <w:proofErr w:type="spellStart"/>
-      <w:r>
-        <w:t>topkill</w:t>
-      </w:r>
-      <w:proofErr w:type="spellEnd"/>
-      <w:r>
-        <w:t xml:space="preserve"> was calculated</w:t>
-      </w:r>
-      <w:r>
-        <w:t xml:space="preserve"> as a function of height and intensity </w:t>
-      </w:r>
-      <w:r>
-        <w:t>{Higgins</w:t>
-      </w:r>
-      <w:proofErr w:type="gramStart"/>
-      <w:r>
-        <w:t>:2012fc</w:t>
-      </w:r>
-      <w:proofErr w:type="gramEnd"/>
-      <w:r>
-        <w:t>}</w:t>
       </w:r>
     </w:p>
     <w:p>
@@ -145,7 +232,133 @@
         <w:pStyle w:val="Heading2"/>
       </w:pPr>
       <w:r>
-        <w:t>Growth rates</w:t>
+        <w:t>Model Description</w:t>
+      </w:r>
+    </w:p>
+    <w:p>
+      <w:r>
+        <w:t>The</w:t>
+      </w:r>
+      <w:r>
+        <w:t xml:space="preserve"> model simulates a cohort of trees for a given mean annual rainfall</w:t>
+      </w:r>
+      <w:r>
+        <w:t xml:space="preserve"> (MAR)</w:t>
+      </w:r>
+      <w:r>
+        <w:t xml:space="preserve">. </w:t>
+      </w:r>
+      <w:r>
+        <w:t>The</w:t>
+      </w:r>
+      <w:r>
+        <w:t xml:space="preserve"> trees grow annually </w:t>
+      </w:r>
+      <w:r>
+        <w:t xml:space="preserve">as a function of </w:t>
+      </w:r>
+      <w:r>
+        <w:t>MAR (</w:t>
+      </w:r>
+      <w:r>
+        <w:t>{Higgins</w:t>
+      </w:r>
+      <w:proofErr w:type="gramStart"/>
+      <w:r>
+        <w:t>:2000up</w:t>
+      </w:r>
+      <w:proofErr w:type="gramEnd"/>
+      <w:r>
+        <w:t xml:space="preserve">, </w:t>
+      </w:r>
+      <w:proofErr w:type="spellStart"/>
+      <w:r>
+        <w:t>Shackleton:ua</w:t>
+      </w:r>
+      <w:proofErr w:type="spellEnd"/>
+      <w:r>
+        <w:t>}</w:t>
+      </w:r>
+      <w:r>
+        <w:t>)</w:t>
+      </w:r>
+      <w:r>
+        <w:t xml:space="preserve">. This rainfall is sampled from a range </w:t>
+      </w:r>
+      <w:r>
+        <w:t>within the</w:t>
+      </w:r>
+      <w:r>
+        <w:t xml:space="preserve"> 95% confidence interval of the modeled bivariate relationship between mean fire return interval and </w:t>
+      </w:r>
+      <w:r>
+        <w:t>MAR</w:t>
+      </w:r>
+      <w:r>
+        <w:t xml:space="preserve"> at Kruger National </w:t>
+      </w:r>
+      <w:proofErr w:type="gramStart"/>
+      <w:r>
+        <w:t>Park</w:t>
+      </w:r>
+      <w:r>
+        <w:t xml:space="preserve"> </w:t>
+      </w:r>
+      <w:r>
+        <w:t>.</w:t>
+      </w:r>
+      <w:proofErr w:type="gramEnd"/>
+      <w:r>
+        <w:t xml:space="preserve"> Each year, the </w:t>
+      </w:r>
+      <w:r>
+        <w:t xml:space="preserve">occurrence of a fire is calculated by sampling from a binomial distribution with a probability equal to the </w:t>
+      </w:r>
+      <w:r>
+        <w:t>inverse of the sampled mean fire return interval (i.e., the fire frequency (fires yr-1))</w:t>
+      </w:r>
+      <w:r>
+        <w:t xml:space="preserve">.  </w:t>
+      </w:r>
+      <w:r>
+        <w:t xml:space="preserve">If a fire occurs, the intensity of the fire is </w:t>
+      </w:r>
+      <w:r>
+        <w:lastRenderedPageBreak/>
+        <w:t xml:space="preserve">calculated as a function of MAR following </w:t>
+      </w:r>
+      <w:proofErr w:type="spellStart"/>
+      <w:r>
+        <w:t>Govender</w:t>
+      </w:r>
+      <w:proofErr w:type="spellEnd"/>
+      <w:r>
+        <w:t xml:space="preserve"> et al. (2006)</w:t>
+      </w:r>
+      <w:r>
+        <w:t xml:space="preserve">. Probability of </w:t>
+      </w:r>
+      <w:proofErr w:type="spellStart"/>
+      <w:r>
+        <w:t>topkill</w:t>
+      </w:r>
+      <w:proofErr w:type="spellEnd"/>
+      <w:r>
+        <w:t xml:space="preserve"> was calculated</w:t>
+      </w:r>
+      <w:r>
+        <w:t xml:space="preserve"> as a function of height and intensity </w:t>
+      </w:r>
+      <w:r>
+        <w:t>{Higgins</w:t>
+      </w:r>
+      <w:proofErr w:type="gramStart"/>
+      <w:r>
+        <w:t>:2012fc</w:t>
+      </w:r>
+      <w:proofErr w:type="gramEnd"/>
+      <w:r>
+        <w:t>}</w:t>
       </w:r>
     </w:p>
     <w:p>
@@ -153,219 +366,581 @@
         <w:pStyle w:val="Heading2"/>
       </w:pPr>
       <w:r>
-        <w:t>Mean Fire Return Interval and MAR</w:t>
+        <w:t>Growth rates</w:t>
       </w:r>
     </w:p>
     <w:p>
       <w:r>
-        <w:t xml:space="preserve">Gridded mean annual rainfall from </w:t>
+        <w:t>We compared three different potential growth scenarios</w:t>
+      </w:r>
+      <w:r>
+        <w:t xml:space="preserve"> with regard to rainfall: positive, negative, and flat</w:t>
+      </w:r>
+      <w:r>
+        <w:t>. The initial scenario</w:t>
+      </w:r>
+      <w:r>
+        <w:t xml:space="preserve"> was first outlined in Higgins et al. (2009) and described a general increase in growth rates (height increments, cm yr</w:t>
+      </w:r>
+      <w:r>
+        <w:rPr>
+          <w:vertAlign w:val="superscript"/>
+        </w:rPr>
+        <w:t>-1</w:t>
+      </w:r>
+      <w:r>
+        <w:t xml:space="preserve">) across a rainfall gradient. </w:t>
+      </w:r>
+      <w:r>
+        <w:t>This</w:t>
+      </w:r>
+      <w:r>
+        <w:t xml:space="preserve"> growth relati</w:t>
+      </w:r>
+      <w:r>
+        <w:t>onship was generalized from a study across South Africa ({</w:t>
       </w:r>
       <w:proofErr w:type="spellStart"/>
       <w:r>
-        <w:t>worldclim</w:t>
+        <w:t>Shackleton</w:t>
+      </w:r>
+      <w:proofErr w:type="gramStart"/>
+      <w:r>
+        <w:t>:ua</w:t>
       </w:r>
       <w:proofErr w:type="spellEnd"/>
-      <w:r>
-        <w:t xml:space="preserve"> was overlaid across the rasterized mean fire return interval </w:t>
-      </w:r>
-      <w:r>
-        <w:t xml:space="preserve">(MFRI) </w:t>
-      </w:r>
-      <w:r>
-        <w:t>for Kru</w:t>
-      </w:r>
-      <w:r>
-        <w:t>ger National Park, South Africa</w:t>
-      </w:r>
-      <w:r>
+      <w:proofErr w:type="gramEnd"/>
+      <w:r>
+        <w:t>}</w:t>
+      </w:r>
+      <w:r>
+        <w:t>).</w:t>
+      </w:r>
+      <w:r>
+        <w:t xml:space="preserve"> We fit a linear model to this relationship so that we could predict growth rates anywhere along the curve. </w:t>
+      </w:r>
+    </w:p>
+    <w:p>
+      <w:r>
+        <w:t xml:space="preserve">For the negative relationship, we </w:t>
+      </w:r>
+      <w:r>
+        <w:t xml:space="preserve">mined the data for diameter and height increments for a known dry site specialist, </w:t>
+      </w:r>
+      <w:proofErr w:type="spellStart"/>
+      <w:r>
+        <w:rPr>
+          <w:i/>
+        </w:rPr>
+        <w:t>Colophospermum</w:t>
+      </w:r>
+      <w:proofErr w:type="spellEnd"/>
+      <w:r>
+        <w:rPr>
+          <w:i/>
+        </w:rPr>
         <w:t xml:space="preserve"> </w:t>
       </w:r>
-      <w:r>
-        <w:fldChar w:fldCharType="begin"/>
-      </w:r>
-      <w:r>
-        <w:instrText xml:space="preserve"> ADDIN PAPERS2_CITATIONS &lt;citation&gt;&lt;uuid&gt;94D07FAE-AC93-454A-9E8C-B16277237A09&lt;/uuid&gt;&lt;priority&gt;0&lt;/priority&gt;&lt;publications&gt;&lt;publication&gt;&lt;publication_date&gt;99200500001200000000200000&lt;/publication_date&gt;&lt;title&gt;WorldClim, version 1.3&lt;/title&gt;&lt;uuid&gt;55F48294-B7B9-49BE-AC87-9EE226206FB9&lt;/uuid&gt;&lt;subtype&gt;341&lt;/subtype&gt;&lt;publisher&gt;&lt;/publisher&gt;&lt;type&gt;300&lt;/type&gt;&lt;url&gt;http://biogeo.berkeley.edu/worldclim/worldclim.htm &lt;/url&gt;&lt;authors&gt;&lt;author&gt;&lt;firstName&gt;R&lt;/firstName&gt;&lt;middleNames&gt;J&lt;/middleNames&gt;&lt;lastName&gt;Hijmans&lt;/lastName&gt;&lt;/author&gt;&lt;author&gt;&lt;firstName&gt;S&lt;/firstName&gt;&lt;lastName&gt;Cameron&lt;/lastName&gt;&lt;/author&gt;&lt;author&gt;&lt;firstName&gt;J&lt;/firstName&gt;&lt;lastName&gt;Parra&lt;/lastName&gt;&lt;/author&gt;&lt;author&gt;&lt;firstName&gt;P&lt;/firstName&gt;&lt;middleNames&gt;G&lt;/middleNames&gt;&lt;lastName&gt;Jones&lt;/lastName&gt;&lt;/author&gt;&lt;author&gt;&lt;firstName&gt;A&lt;/firstName&gt;&lt;lastName&gt;Jarvis&lt;/lastName&gt;&lt;/author&gt;&lt;/authors&gt;&lt;/publication&gt;&lt;/publications&gt;&lt;cites&gt;&lt;/cites&gt;&lt;/citation&gt;</w:instrText>
-      </w:r>
-      <w:r>
-        <w:fldChar w:fldCharType="separate"/>
-      </w:r>
-      <w:r>
-        <w:rPr>
-          <w:rFonts w:cs="Times New Roman"/>
-        </w:rPr>
-        <w:t>{WorldClimversion:2005tr}</w:t>
-      </w:r>
-      <w:r>
-        <w:fldChar w:fldCharType="end"/>
-      </w:r>
-      <w:r>
+      <w:proofErr w:type="spellStart"/>
+      <w:r>
+        <w:rPr>
+          <w:i/>
+        </w:rPr>
+        <w:t>mopane</w:t>
+      </w:r>
+      <w:proofErr w:type="spellEnd"/>
+      <w:r>
+        <w:rPr>
+          <w:i/>
+        </w:rPr>
         <w:t xml:space="preserve"> </w:t>
       </w:r>
       <w:r>
-        <w:rPr>
-          <w:b/>
-        </w:rPr>
-        <w:t>CITE SMIT</w:t>
-      </w:r>
-      <w:r>
-        <w:t xml:space="preserve">. </w:t>
+        <w:t xml:space="preserve">(cite vegetation of southern Africa, </w:t>
       </w:r>
       <w:proofErr w:type="spellStart"/>
       <w:r>
-        <w:t>Smit</w:t>
+        <w:t>coates</w:t>
       </w:r>
       <w:proofErr w:type="spellEnd"/>
       <w:r>
-        <w:t xml:space="preserve"> et al. (</w:t>
-      </w:r>
-      <w:r>
-        <w:rPr>
-          <w:b/>
-        </w:rPr>
-        <w:t xml:space="preserve">year) </w:t>
-      </w:r>
-      <w:r>
-        <w:t xml:space="preserve">mapped fire extents from </w:t>
+        <w:t xml:space="preserve"> and </w:t>
+      </w:r>
+      <w:proofErr w:type="spellStart"/>
+      <w:r>
+        <w:t>palgraves</w:t>
+      </w:r>
+      <w:proofErr w:type="spellEnd"/>
+      <w:r>
+        <w:t>). We hypothesized that because of their range li</w:t>
+      </w:r>
+      <w:r>
+        <w:t xml:space="preserve">mitation, </w:t>
+      </w:r>
+      <w:r>
+        <w:t>decreased growth rates in areas of increased MAR</w:t>
+      </w:r>
+      <w:r>
+        <w:t xml:space="preserve"> would be observed</w:t>
+      </w:r>
+      <w:r>
+        <w:t xml:space="preserve">. Where necessary, we standardized the diameter increments to height increments using height ~ basal diameter relationships taken at </w:t>
       </w:r>
       <w:proofErr w:type="gramStart"/>
       <w:r>
-        <w:t>a</w:t>
+        <w:t>Kruger National Park</w:t>
       </w:r>
       <w:proofErr w:type="gramEnd"/>
       <w:r>
+        <w:t xml:space="preserve"> (Cummings and </w:t>
+      </w:r>
+      <w:proofErr w:type="spellStart"/>
+      <w:r>
+        <w:t>Holdo</w:t>
+      </w:r>
+      <w:proofErr w:type="spellEnd"/>
+      <w:r>
+        <w:t xml:space="preserve"> 2014, Unpublished Data). </w:t>
+      </w:r>
+    </w:p>
+    <w:p>
+      <w:r>
+        <w:t xml:space="preserve">For the null relationship, we </w:t>
+      </w:r>
+      <w:r>
+        <w:t>combined</w:t>
+      </w:r>
+      <w:r>
         <w:t xml:space="preserve"> </w:t>
       </w:r>
       <w:r>
-        <w:rPr>
-          <w:b/>
-        </w:rPr>
-        <w:t>n</w:t>
-      </w:r>
-      <w:r>
-        <w:t xml:space="preserve"> year period at Kruger National Park to calculate mean fire return interval. We modeled MFRI as a function of MAR by fitting a generalized linear model (</w:t>
-      </w:r>
-      <w:proofErr w:type="spellStart"/>
-      <w:r>
-        <w:t>glm</w:t>
-      </w:r>
-      <w:proofErr w:type="spellEnd"/>
-      <w:r>
-        <w:t>) with a gamma distribution and a log link</w:t>
-      </w:r>
-      <w:r>
-        <w:t xml:space="preserve"> function. We compared this to a null model (MFRI ~ 1) and selected based on </w:t>
-      </w:r>
-      <w:proofErr w:type="spellStart"/>
-      <w:r>
-        <w:t>Akaike</w:t>
-      </w:r>
-      <w:proofErr w:type="spellEnd"/>
-      <w:r>
-        <w:t xml:space="preserve"> Information </w:t>
-      </w:r>
-      <w:proofErr w:type="spellStart"/>
-      <w:r>
-        <w:t>Critereon</w:t>
-      </w:r>
-      <w:proofErr w:type="spellEnd"/>
-      <w:r>
-        <w:t xml:space="preserve"> </w:t>
-      </w:r>
-      <w:commentRangeStart w:id="0"/>
-      <w:r>
-        <w:t>as well as</w:t>
-      </w:r>
-      <w:r>
-        <w:t xml:space="preserve"> analyses</w:t>
-      </w:r>
-      <w:r>
-        <w:t xml:space="preserve"> </w:t>
-      </w:r>
-      <w:r>
-        <w:t>of</w:t>
-      </w:r>
-      <w:r>
-        <w:t xml:space="preserve"> model suitably plots</w:t>
-      </w:r>
-      <w:commentRangeEnd w:id="0"/>
-      <w:r>
-        <w:rPr>
-          <w:rStyle w:val="CommentReference"/>
-        </w:rPr>
-        <w:commentReference w:id="0"/>
-      </w:r>
-      <w:r>
-        <w:t xml:space="preserve"> (cite AIC)</w:t>
-      </w:r>
-      <w:r>
-        <w:t>.</w:t>
-      </w:r>
-      <w:r>
-        <w:t xml:space="preserve"> We calculated the 95% confidence interval of the relationship between MFRI and MAR and sampled within this space for values relating this bivariate relationship.</w:t>
+        <w:t>g</w:t>
+      </w:r>
+      <w:r>
+        <w:t xml:space="preserve">rowth rates </w:t>
+      </w:r>
+      <w:r>
+        <w:t>used</w:t>
+      </w:r>
+      <w:r>
+        <w:t xml:space="preserve"> in the</w:t>
+      </w:r>
+      <w:r>
+        <w:t xml:space="preserve"> calibration of the</w:t>
+      </w:r>
+      <w:r>
+        <w:t xml:space="preserve"> negative and positive </w:t>
+      </w:r>
+      <w:r>
+        <w:t>models</w:t>
+      </w:r>
+      <w:r>
+        <w:t xml:space="preserve"> and fit a generalized linear model to them that assumes no </w:t>
+      </w:r>
+      <w:r>
+        <w:t xml:space="preserve">relationship with rainfall. </w:t>
       </w:r>
     </w:p>
     <w:p>
       <w:pPr>
         <w:pStyle w:val="Heading2"/>
       </w:pPr>
-      <w:r>
-        <w:lastRenderedPageBreak/>
-        <w:t>Fire i</w:t>
-      </w:r>
-      <w:r>
-        <w:t>ntensity and MAR</w:t>
+      <w:commentRangeStart w:id="2"/>
+      <w:r>
+        <w:t xml:space="preserve">Mean </w:t>
+      </w:r>
+      <w:commentRangeEnd w:id="2"/>
+      <w:r>
+        <w:rPr>
+          <w:rStyle w:val="CommentReference"/>
+          <w:rFonts w:eastAsiaTheme="minorEastAsia" w:cstheme="minorBidi"/>
+          <w:i w:val="0"/>
+          <w:iCs w:val="0"/>
+          <w:color w:val="auto"/>
+        </w:rPr>
+        <w:commentReference w:id="2"/>
+      </w:r>
+      <w:r>
+        <w:t>Fire Return Interval and MAR</w:t>
       </w:r>
     </w:p>
     <w:p>
       <w:r>
-        <w:t xml:space="preserve">After analyzing the results of the </w:t>
-      </w:r>
-      <w:r>
-        <w:t xml:space="preserve">ongoing Kruger National Park experimental burn program, </w:t>
+        <w:t xml:space="preserve">Gridded mean annual rainfall from </w:t>
       </w:r>
       <w:proofErr w:type="spellStart"/>
       <w:r>
-        <w:t>Govender</w:t>
+        <w:t>worldclim</w:t>
       </w:r>
       <w:proofErr w:type="spellEnd"/>
       <w:r>
-        <w:t xml:space="preserve"> et al. (2006) found a positive relationship between MAR and </w:t>
+        <w:t xml:space="preserve"> was overlaid across the rasterized mean fire return interval </w:t>
+      </w:r>
+      <w:r>
+        <w:t xml:space="preserve">(MFRI) </w:t>
+      </w:r>
+      <w:r>
+        <w:t>for Kru</w:t>
+      </w:r>
+      <w:r>
+        <w:t>ger National Park, South Africa</w:t>
+      </w:r>
+      <w:r>
+        <w:t xml:space="preserve"> </w:t>
+      </w:r>
+      <w:r>
+        <w:fldChar w:fldCharType="begin"/>
+      </w:r>
+      <w:r>
+        <w:instrText xml:space="preserve"> ADDIN PAPERS2_CITATIONS &lt;citation&gt;&lt;uuid&gt;EBE884A8-6A25-4094-8E7E-5A51FBFC5207&lt;/uuid&gt;&lt;priority&gt;0&lt;/priority&gt;&lt;publications&gt;&lt;publication&gt;&lt;publication_date&gt;99200500001200000000200000&lt;/publication_date&gt;&lt;title&gt;WorldClim, version 1.3&lt;/title&gt;&lt;uuid&gt;55F48294-B7B9-49BE-AC87-9EE226206FB9&lt;/uuid&gt;&lt;subtype&gt;341&lt;/subtype&gt;&lt;publisher&gt;&lt;/publisher&gt;&lt;type&gt;300&lt;/type&gt;&lt;url&gt;http://biogeo.berkeley.edu/worldclim/worldclim.htm &lt;/url&gt;&lt;authors&gt;&lt;author&gt;&lt;firstName&gt;R&lt;/firstName&gt;&lt;middleNames&gt;J&lt;/middleNames&gt;&lt;lastName&gt;Hijmans&lt;/lastName&gt;&lt;/author&gt;&lt;author&gt;&lt;firstName&gt;S&lt;/firstName&gt;&lt;lastName&gt;Cameron&lt;/lastName&gt;&lt;/author&gt;&lt;author&gt;&lt;firstName&gt;J&lt;/firstName&gt;&lt;lastName&gt;Parra&lt;/lastName&gt;&lt;/author&gt;&lt;author&gt;&lt;firstName&gt;P&lt;/firstName&gt;&lt;middleNames&gt;G&lt;/middleNames&gt;&lt;lastName&gt;Jones&lt;/lastName&gt;&lt;/author&gt;&lt;author&gt;&lt;firstName&gt;A&lt;/firstName&gt;&lt;lastName&gt;Jarvis&lt;/lastName&gt;&lt;/author&gt;&lt;/authors&gt;&lt;/publication&gt;&lt;/publications&gt;&lt;cites&gt;&lt;/cites&gt;&lt;/citation&gt;</w:instrText>
+      </w:r>
+      <w:r>
+        <w:fldChar w:fldCharType="separate"/>
+      </w:r>
+      <w:r>
+        <w:rPr>
+          <w:rFonts w:cs="Times New Roman"/>
+        </w:rPr>
+        <w:t>{WorldClimversion:2005tr}</w:t>
+      </w:r>
+      <w:r>
+        <w:fldChar w:fldCharType="end"/>
+      </w:r>
+      <w:r>
+        <w:t xml:space="preserve"> </w:t>
+      </w:r>
+      <w:r>
+        <w:rPr>
+          <w:b/>
+        </w:rPr>
+        <w:t>CITE SMIT</w:t>
+      </w:r>
+      <w:r>
+        <w:t xml:space="preserve">. </w:t>
       </w:r>
       <w:proofErr w:type="spellStart"/>
       <w:r>
-        <w:t>Byram’</w:t>
-      </w:r>
-      <w:r>
-        <w:t>s</w:t>
+        <w:t>Smit</w:t>
       </w:r>
       <w:proofErr w:type="spellEnd"/>
       <w:r>
+        <w:t xml:space="preserve"> et al. (</w:t>
+      </w:r>
+      <w:r>
+        <w:rPr>
+          <w:b/>
+        </w:rPr>
+        <w:t xml:space="preserve">year) </w:t>
+      </w:r>
+      <w:r>
+        <w:t xml:space="preserve">mapped fire extents from </w:t>
+      </w:r>
+      <w:proofErr w:type="gramStart"/>
+      <w:r>
+        <w:t>a</w:t>
+      </w:r>
+      <w:proofErr w:type="gramEnd"/>
+      <w:r>
         <w:t xml:space="preserve"> </w:t>
       </w:r>
+      <w:r>
+        <w:rPr>
+          <w:b/>
+        </w:rPr>
+        <w:lastRenderedPageBreak/>
+        <w:t>n</w:t>
+      </w:r>
+      <w:r>
+        <w:t xml:space="preserve"> year period at Kruger National Park to calculate mean fire return interval. We modeled MFRI as a function of MAR by fitting a generalized linear model (</w:t>
+      </w:r>
       <w:proofErr w:type="spellStart"/>
       <w:r>
-        <w:t>fireline</w:t>
+        <w:t>glm</w:t>
       </w:r>
       <w:proofErr w:type="spellEnd"/>
       <w:r>
+        <w:t>) with a gamma distribution and a log link</w:t>
+      </w:r>
+      <w:r>
+        <w:t xml:space="preserve"> function. We compared this to a null model (MFRI ~ 1) and selected based on </w:t>
+      </w:r>
+      <w:proofErr w:type="spellStart"/>
+      <w:r>
+        <w:t>Akaike</w:t>
+      </w:r>
+      <w:proofErr w:type="spellEnd"/>
+      <w:r>
+        <w:t xml:space="preserve"> Information </w:t>
+      </w:r>
+      <w:proofErr w:type="spellStart"/>
+      <w:r>
+        <w:t>Critereon</w:t>
+      </w:r>
+      <w:proofErr w:type="spellEnd"/>
+      <w:r>
         <w:t xml:space="preserve"> </w:t>
       </w:r>
-      <w:r>
-        <w:t xml:space="preserve">intensity. </w:t>
-      </w:r>
-      <w:bookmarkStart w:id="1" w:name="_GoBack"/>
-      <w:bookmarkEnd w:id="1"/>
-      <w:r>
-        <w:t xml:space="preserve">Fire intensity was calculated from a 50 year dataset from Kruger National Park’s Experimental Burn Plots. </w:t>
+      <w:commentRangeStart w:id="3"/>
+      <w:r>
+        <w:t>as well as</w:t>
+      </w:r>
+      <w:r>
+        <w:t xml:space="preserve"> analyses</w:t>
+      </w:r>
+      <w:r>
+        <w:t xml:space="preserve"> </w:t>
+      </w:r>
+      <w:r>
+        <w:t>of</w:t>
+      </w:r>
+      <w:r>
+        <w:t xml:space="preserve"> model suitably plots</w:t>
+      </w:r>
+      <w:commentRangeEnd w:id="3"/>
+      <w:r>
+        <w:rPr>
+          <w:rStyle w:val="CommentReference"/>
+        </w:rPr>
+        <w:commentReference w:id="3"/>
+      </w:r>
+      <w:r>
+        <w:t xml:space="preserve"> (cite AIC)</w:t>
+      </w:r>
+      <w:r>
+        <w:t>.</w:t>
+      </w:r>
+      <w:r>
+        <w:t xml:space="preserve"> We calculated the 95% confidence interval of the relationship between MFRI and MAR and sampled within this space for values relating this bivariate relationship.</w:t>
       </w:r>
     </w:p>
-    <w:p/>
     <w:p>
       <w:pPr>
         <w:pStyle w:val="Heading2"/>
       </w:pPr>
       <w:r>
-        <w:t xml:space="preserve">Probability of </w:t>
+        <w:t>Fire i</w:t>
+      </w:r>
+      <w:r>
+        <w:t>ntensity and MAR</w:t>
+      </w:r>
+    </w:p>
+    <w:p>
+      <w:pPr>
+        <w:rPr>
+          <w:b/>
+        </w:rPr>
+      </w:pPr>
+      <w:r>
+        <w:t xml:space="preserve">After analyzing the results of the </w:t>
+      </w:r>
+      <w:r>
+        <w:t xml:space="preserve">ongoing Kruger National Park experimental burn program, </w:t>
+      </w:r>
+      <w:proofErr w:type="spellStart"/>
+      <w:r>
+        <w:t>Govender</w:t>
+      </w:r>
+      <w:proofErr w:type="spellEnd"/>
+      <w:r>
+        <w:t xml:space="preserve"> et al. (2006) found a positive relationship between MAR and </w:t>
+      </w:r>
+      <w:proofErr w:type="spellStart"/>
+      <w:r>
+        <w:t>Byram’</w:t>
+      </w:r>
+      <w:r>
+        <w:t>s</w:t>
+      </w:r>
+      <w:proofErr w:type="spellEnd"/>
+      <w:r>
+        <w:t xml:space="preserve"> </w:t>
+      </w:r>
+      <w:proofErr w:type="spellStart"/>
+      <w:r>
+        <w:t>fireline</w:t>
+      </w:r>
+      <w:proofErr w:type="spellEnd"/>
+      <w:r>
+        <w:t xml:space="preserve"> </w:t>
+      </w:r>
+      <w:r>
+        <w:t xml:space="preserve">intensity. Fire intensity was calculated from a </w:t>
+      </w:r>
+      <w:proofErr w:type="gramStart"/>
+      <w:r>
+        <w:rPr>
+          <w:b/>
+        </w:rPr>
+        <w:t>50</w:t>
+      </w:r>
+      <w:r>
+        <w:t xml:space="preserve"> year</w:t>
+      </w:r>
+      <w:proofErr w:type="gramEnd"/>
+      <w:r>
+        <w:t xml:space="preserve"> dataset from Kruger National </w:t>
+      </w:r>
+      <w:r>
+        <w:t xml:space="preserve">Park’s Experimental Burn Plots. </w:t>
+      </w:r>
+      <w:r>
+        <w:rPr>
+          <w:b/>
+        </w:rPr>
+        <w:t xml:space="preserve">Relate how </w:t>
+      </w:r>
+      <w:proofErr w:type="spellStart"/>
+      <w:r>
+        <w:rPr>
+          <w:b/>
+        </w:rPr>
+        <w:t>Byram’s</w:t>
+      </w:r>
+      <w:proofErr w:type="spellEnd"/>
+      <w:r>
+        <w:rPr>
+          <w:b/>
+        </w:rPr>
+        <w:t xml:space="preserve"> is calculated here</w:t>
+      </w:r>
+    </w:p>
+    <w:p>
+      <w:r>
+        <w:t xml:space="preserve">We reanalyzed this relationship </w:t>
+      </w:r>
+      <w:r>
+        <w:t xml:space="preserve">by fitting a generalized linear model in the base </w:t>
+      </w:r>
+      <w:r>
+        <w:rPr>
+          <w:i/>
+        </w:rPr>
+        <w:t>stats</w:t>
+      </w:r>
+      <w:r>
+        <w:t xml:space="preserve"> package</w:t>
+      </w:r>
+      <w:r>
+        <w:t xml:space="preserve"> </w:t>
+      </w:r>
+      <w:r>
+        <w:rPr>
+          <w:b/>
+        </w:rPr>
+        <w:t>(cite base stats)</w:t>
+      </w:r>
+      <w:r>
+        <w:t>. We</w:t>
+      </w:r>
+      <w:r>
+        <w:t xml:space="preserve"> relat</w:t>
+      </w:r>
+      <w:r>
+        <w:t>ed</w:t>
+      </w:r>
+      <w:r>
+        <w:t xml:space="preserve"> </w:t>
+      </w:r>
+      <w:r>
+        <w:t>the previously calculated</w:t>
+      </w:r>
+      <w:r>
+        <w:t xml:space="preserve"> </w:t>
+      </w:r>
+      <w:proofErr w:type="spellStart"/>
+      <w:r>
+        <w:t>Byram’s</w:t>
+      </w:r>
+      <w:proofErr w:type="spellEnd"/>
+      <w:r>
+        <w:t xml:space="preserve"> </w:t>
+      </w:r>
+      <w:proofErr w:type="spellStart"/>
+      <w:r>
+        <w:t>fireline</w:t>
+      </w:r>
+      <w:proofErr w:type="spellEnd"/>
+      <w:r>
+        <w:t xml:space="preserve"> intensity to </w:t>
+      </w:r>
+      <w:r>
+        <w:t>MAR at the site</w:t>
+      </w:r>
+      <w:r>
+        <w:t xml:space="preserve"> u</w:t>
+      </w:r>
+      <w:r>
+        <w:t>sing a gamma distribution for the response variable (</w:t>
+      </w:r>
+      <w:proofErr w:type="spellStart"/>
+      <w:r>
+        <w:t>fireline</w:t>
+      </w:r>
+      <w:proofErr w:type="spellEnd"/>
+      <w:r>
+        <w:t xml:space="preserve"> intensity). We also calculated a null model (</w:t>
+      </w:r>
+      <w:proofErr w:type="spellStart"/>
+      <w:r>
+        <w:t>fireline</w:t>
+      </w:r>
+      <w:proofErr w:type="spellEnd"/>
+      <w:r>
+        <w:t xml:space="preserve"> intensity ~ 1) that assumes no connection between </w:t>
+      </w:r>
+      <w:proofErr w:type="spellStart"/>
+      <w:r>
+        <w:t>fireline</w:t>
+      </w:r>
+      <w:proofErr w:type="spellEnd"/>
+      <w:r>
+        <w:t xml:space="preserve"> intensity and MAR. </w:t>
+      </w:r>
+      <w:r>
+        <w:t xml:space="preserve">After assessing plots of model fit, we compared these two models with likelihood ratio tests. </w:t>
+      </w:r>
+      <w:r>
+        <w:rPr>
+          <w:b/>
+        </w:rPr>
+        <w:t>(</w:t>
+      </w:r>
+      <w:proofErr w:type="gramStart"/>
+      <w:r>
+        <w:rPr>
+          <w:b/>
+        </w:rPr>
+        <w:t>section</w:t>
+      </w:r>
+      <w:proofErr w:type="gramEnd"/>
+      <w:r>
+        <w:rPr>
+          <w:b/>
+        </w:rPr>
+        <w:t xml:space="preserve"> about comparing to original model)?</w:t>
+      </w:r>
+    </w:p>
+    <w:p>
+      <w:pPr>
+        <w:pStyle w:val="Heading2"/>
+      </w:pPr>
+      <w:commentRangeStart w:id="4"/>
+      <w:r>
+        <w:t xml:space="preserve">Probability </w:t>
+      </w:r>
+      <w:commentRangeEnd w:id="4"/>
+      <w:r>
+        <w:rPr>
+          <w:rStyle w:val="CommentReference"/>
+          <w:rFonts w:eastAsiaTheme="minorEastAsia" w:cstheme="minorBidi"/>
+          <w:i w:val="0"/>
+          <w:iCs w:val="0"/>
+          <w:color w:val="auto"/>
+        </w:rPr>
+        <w:commentReference w:id="4"/>
+      </w:r>
+      <w:r>
+        <w:t xml:space="preserve">of </w:t>
       </w:r>
       <w:proofErr w:type="spellStart"/>
       <w:r>
@@ -373,7 +948,78 @@
       </w:r>
       <w:proofErr w:type="spellEnd"/>
     </w:p>
-    <w:p/>
+    <w:p>
+      <w:r>
+        <w:t xml:space="preserve">We calculated probability of </w:t>
+      </w:r>
+      <w:proofErr w:type="spellStart"/>
+      <w:r>
+        <w:t>topkill</w:t>
+      </w:r>
+      <w:proofErr w:type="spellEnd"/>
+      <w:r>
+        <w:t xml:space="preserve"> as a function</w:t>
+      </w:r>
+      <w:r>
+        <w:t xml:space="preserve"> of</w:t>
+      </w:r>
+      <w:r>
+        <w:t xml:space="preserve"> stem height and </w:t>
+      </w:r>
+      <w:proofErr w:type="spellStart"/>
+      <w:r>
+        <w:t>fireline</w:t>
+      </w:r>
+      <w:proofErr w:type="spellEnd"/>
+      <w:r>
+        <w:t xml:space="preserve"> intensity using </w:t>
+      </w:r>
+      <w:r>
+        <w:t xml:space="preserve">Higgins et al. (2012) model. Their model was calibrated on a dataset of </w:t>
+      </w:r>
+      <w:r>
+        <w:lastRenderedPageBreak/>
+        <w:t xml:space="preserve">monitored species of different height in the Experimental Burn Plots at Kruger National Park. </w:t>
+      </w:r>
+      <w:r>
+        <w:t xml:space="preserve">After an experimental fire treatment, individual-level </w:t>
+      </w:r>
+      <w:proofErr w:type="spellStart"/>
+      <w:r>
+        <w:t>t</w:t>
+      </w:r>
+      <w:r>
+        <w:t>opkill</w:t>
+      </w:r>
+      <w:proofErr w:type="spellEnd"/>
+      <w:r>
+        <w:t xml:space="preserve"> was recorded and associated with the </w:t>
+      </w:r>
+      <w:proofErr w:type="spellStart"/>
+      <w:r>
+        <w:t>Byram’s</w:t>
+      </w:r>
+      <w:proofErr w:type="spellEnd"/>
+      <w:r>
+        <w:t xml:space="preserve"> </w:t>
+      </w:r>
+      <w:proofErr w:type="spellStart"/>
+      <w:r>
+        <w:t>fireline</w:t>
+      </w:r>
+      <w:proofErr w:type="spellEnd"/>
+      <w:r>
+        <w:t xml:space="preserve"> intensity of the fire. Higgins et al. included season as a covariate in their model; </w:t>
+      </w:r>
+      <w:proofErr w:type="gramStart"/>
+      <w:r>
+        <w:t>We</w:t>
+      </w:r>
+      <w:proofErr w:type="gramEnd"/>
+      <w:r>
+        <w:t xml:space="preserve"> hold this constant as a dormant season fire.</w:t>
+      </w:r>
+    </w:p>
     <w:sectPr>
       <w:pgSz w:w="12240" w:h="15840"/>
       <w:pgMar w:top="1440" w:right="1800" w:bottom="1440" w:left="1800" w:header="720" w:footer="720" w:gutter="0"/>
@@ -386,7 +1032,7 @@
 
 <file path=word/comments.xml><?xml version="1.0" encoding="utf-8"?>
 <w:comments xmlns:wpc="http://schemas.microsoft.com/office/word/2010/wordprocessingCanvas" xmlns:mo="http://schemas.microsoft.com/office/mac/office/2008/main" xmlns:mc="http://schemas.openxmlformats.org/markup-compatibility/2006" xmlns:mv="urn:schemas-microsoft-com:mac:vml" xmlns:o="urn:schemas-microsoft-com:office:office" xmlns:r="http://schemas.openxmlformats.org/officeDocument/2006/relationships" xmlns:m="http://schemas.openxmlformats.org/officeDocument/2006/math" xmlns:v="urn:schemas-microsoft-com:vml" xmlns:wp14="http://schemas.microsoft.com/office/word/2010/wordprocessingDrawing" xmlns:wp="http://schemas.openxmlformats.org/drawingml/2006/wordprocessingDrawing" xmlns:w10="urn:schemas-microsoft-com:office:word" xmlns:w="http://schemas.openxmlformats.org/wordprocessingml/2006/main" xmlns:w14="http://schemas.microsoft.com/office/word/2010/wordml" xmlns:wpg="http://schemas.microsoft.com/office/word/2010/wordprocessingGroup" xmlns:wpi="http://schemas.microsoft.com/office/word/2010/wordprocessingInk" xmlns:wne="http://schemas.microsoft.com/office/word/2006/wordml" xmlns:wps="http://schemas.microsoft.com/office/word/2010/wordprocessingShape" mc:Ignorable="w14 wp14">
-  <w:comment w:id="0" w:author="Daniel Godwin" w:date="2015-04-10T13:24:00Z" w:initials="DG">
+  <w:comment w:id="0" w:author="Daniel Godwin" w:date="2015-04-14T11:37:00Z" w:initials="DG">
     <w:p>
       <w:pPr>
         <w:pStyle w:val="CommentText"/>
@@ -398,7 +1044,55 @@
         <w:annotationRef/>
       </w:r>
       <w:r>
+        <w:t>Add figure showing range of inference space.</w:t>
+      </w:r>
+    </w:p>
+  </w:comment>
+  <w:comment w:id="2" w:author="Daniel Godwin" w:date="2015-04-14T09:54:00Z" w:initials="DG">
+    <w:p>
+      <w:pPr>
+        <w:pStyle w:val="CommentText"/>
+      </w:pPr>
+      <w:r>
+        <w:rPr>
+          <w:rStyle w:val="CommentReference"/>
+        </w:rPr>
+        <w:annotationRef/>
+      </w:r>
+      <w:r>
+        <w:t>Update this with new parameters.</w:t>
+      </w:r>
+    </w:p>
+  </w:comment>
+  <w:comment w:id="3" w:author="Daniel Godwin" w:date="2015-04-10T13:24:00Z" w:initials="DG">
+    <w:p>
+      <w:pPr>
+        <w:pStyle w:val="CommentText"/>
+      </w:pPr>
+      <w:r>
+        <w:rPr>
+          <w:rStyle w:val="CommentReference"/>
+        </w:rPr>
+        <w:annotationRef/>
+      </w:r>
+      <w:r>
         <w:t>Clean this up / say it better.</w:t>
+      </w:r>
+    </w:p>
+  </w:comment>
+  <w:comment w:id="4" w:author="Daniel Godwin" w:date="2015-04-14T09:55:00Z" w:initials="DG">
+    <w:p>
+      <w:pPr>
+        <w:pStyle w:val="CommentText"/>
+      </w:pPr>
+      <w:r>
+        <w:rPr>
+          <w:rStyle w:val="CommentReference"/>
+        </w:rPr>
+        <w:annotationRef/>
+      </w:r>
+      <w:r>
+        <w:t>Add in linked function</w:t>
       </w:r>
     </w:p>
   </w:comment>
@@ -681,9 +1375,10 @@
   <w:style w:type="paragraph" w:default="1" w:styleId="Normal">
     <w:name w:val="Normal"/>
     <w:qFormat/>
-    <w:rsid w:val="00402FD2"/>
+    <w:rsid w:val="00E11FAC"/>
     <w:pPr>
       <w:spacing w:line="480" w:lineRule="auto"/>
+      <w:ind w:firstLine="720"/>
     </w:pPr>
     <w:rPr>
       <w:rFonts w:ascii="Times New Roman" w:hAnsi="Times New Roman"/>
@@ -696,10 +1391,11 @@
     <w:link w:val="Heading1Char"/>
     <w:uiPriority w:val="9"/>
     <w:qFormat/>
-    <w:rsid w:val="00402FD2"/>
+    <w:rsid w:val="00E11FAC"/>
     <w:pPr>
       <w:keepNext/>
       <w:keepLines/>
+      <w:ind w:firstLine="0"/>
       <w:outlineLvl w:val="0"/>
     </w:pPr>
     <w:rPr>
@@ -959,7 +1655,7 @@
     <w:basedOn w:val="DefaultParagraphFont"/>
     <w:link w:val="Heading1"/>
     <w:uiPriority w:val="9"/>
-    <w:rsid w:val="00402FD2"/>
+    <w:rsid w:val="00E11FAC"/>
     <w:rPr>
       <w:rFonts w:ascii="Times New Roman" w:eastAsiaTheme="majorEastAsia" w:hAnsi="Times New Roman" w:cstheme="majorBidi"/>
       <w:smallCaps/>
@@ -1150,6 +1846,7 @@
       <w:numPr>
         <w:ilvl w:val="1"/>
       </w:numPr>
+      <w:ind w:firstLine="720"/>
     </w:pPr>
     <w:rPr>
       <w:rFonts w:asciiTheme="majorHAnsi" w:eastAsiaTheme="majorEastAsia" w:hAnsiTheme="majorHAnsi" w:cstheme="majorBidi"/>
@@ -1577,9 +2274,10 @@
   <w:style w:type="paragraph" w:default="1" w:styleId="Normal">
     <w:name w:val="Normal"/>
     <w:qFormat/>
-    <w:rsid w:val="00402FD2"/>
+    <w:rsid w:val="00E11FAC"/>
     <w:pPr>
       <w:spacing w:line="480" w:lineRule="auto"/>
+      <w:ind w:firstLine="720"/>
     </w:pPr>
     <w:rPr>
       <w:rFonts w:ascii="Times New Roman" w:hAnsi="Times New Roman"/>
@@ -1592,10 +2290,11 @@
     <w:link w:val="Heading1Char"/>
     <w:uiPriority w:val="9"/>
     <w:qFormat/>
-    <w:rsid w:val="00402FD2"/>
+    <w:rsid w:val="00E11FAC"/>
     <w:pPr>
       <w:keepNext/>
       <w:keepLines/>
+      <w:ind w:firstLine="0"/>
       <w:outlineLvl w:val="0"/>
     </w:pPr>
     <w:rPr>
@@ -1855,7 +2554,7 @@
     <w:basedOn w:val="DefaultParagraphFont"/>
     <w:link w:val="Heading1"/>
     <w:uiPriority w:val="9"/>
-    <w:rsid w:val="00402FD2"/>
+    <w:rsid w:val="00E11FAC"/>
     <w:rPr>
       <w:rFonts w:ascii="Times New Roman" w:eastAsiaTheme="majorEastAsia" w:hAnsi="Times New Roman" w:cstheme="majorBidi"/>
       <w:smallCaps/>
@@ -2046,6 +2745,7 @@
       <w:numPr>
         <w:ilvl w:val="1"/>
       </w:numPr>
+      <w:ind w:firstLine="720"/>
     </w:pPr>
     <w:rPr>
       <w:rFonts w:asciiTheme="majorHAnsi" w:eastAsiaTheme="majorEastAsia" w:hAnsiTheme="majorHAnsi" w:cstheme="majorBidi"/>

</xml_diff>